<commit_message>
Arreglos en todos los modulos.
</commit_message>
<xml_diff>
--- a/Estacion.cpp.docx
+++ b/Estacion.cpp.docx
@@ -21,6 +21,17 @@
         <w:rPr>
           <w:rtl w:val="0"/>
         </w:rPr>
+        <w:t xml:space="preserve">#include &lt;limits&gt;</w:t>
+      </w:r>
+    </w:p>
+    <w:p>
+      <w:pPr>
+        <w:rPr/>
+      </w:pPr>
+      <w:r>
+        <w:rPr>
+          <w:rtl w:val="0"/>
+        </w:rPr>
       </w:r>
     </w:p>
     <w:p>
@@ -215,6 +226,49 @@
         <w:rPr>
           <w:rtl w:val="0"/>
         </w:rPr>
+        <w:t xml:space="preserve">Estacion* Estacion::obtenerSiguienteEstacion() const {</w:t>
+      </w:r>
+    </w:p>
+    <w:p>
+      <w:pPr>
+        <w:rPr/>
+      </w:pPr>
+      <w:r>
+        <w:rPr>
+          <w:rtl w:val="0"/>
+        </w:rPr>
+        <w:t xml:space="preserve">    return siguienteEstacion;</w:t>
+      </w:r>
+    </w:p>
+    <w:p>
+      <w:pPr>
+        <w:rPr/>
+      </w:pPr>
+      <w:r>
+        <w:rPr>
+          <w:rtl w:val="0"/>
+        </w:rPr>
+        <w:t xml:space="preserve">}</w:t>
+      </w:r>
+    </w:p>
+    <w:p>
+      <w:pPr>
+        <w:rPr/>
+      </w:pPr>
+      <w:r>
+        <w:rPr>
+          <w:rtl w:val="0"/>
+        </w:rPr>
+      </w:r>
+    </w:p>
+    <w:p>
+      <w:pPr>
+        <w:rPr/>
+      </w:pPr>
+      <w:r>
+        <w:rPr>
+          <w:rtl w:val="0"/>
+        </w:rPr>
         <w:t xml:space="preserve">int Estacion::getTiempoAnterior() const {</w:t>
       </w:r>
     </w:p>
@@ -367,6 +421,102 @@
           <w:rtl w:val="0"/>
         </w:rPr>
         <w:t xml:space="preserve">}</w:t>
+      </w:r>
+    </w:p>
+    <w:p>
+      <w:pPr>
+        <w:rPr/>
+      </w:pPr>
+      <w:r>
+        <w:rPr>
+          <w:rtl w:val="0"/>
+        </w:rPr>
+      </w:r>
+    </w:p>
+    <w:p>
+      <w:pPr>
+        <w:rPr/>
+      </w:pPr>
+      <w:r>
+        <w:rPr>
+          <w:rtl w:val="0"/>
+        </w:rPr>
+        <w:t xml:space="preserve">Estacion* Estacion::getSiguienteEstacion() const {</w:t>
+      </w:r>
+    </w:p>
+    <w:p>
+      <w:pPr>
+        <w:rPr/>
+      </w:pPr>
+      <w:r>
+        <w:rPr>
+          <w:rtl w:val="0"/>
+        </w:rPr>
+        <w:t xml:space="preserve">    return siguienteEstacion;</w:t>
+      </w:r>
+    </w:p>
+    <w:p>
+      <w:pPr>
+        <w:rPr/>
+      </w:pPr>
+      <w:r>
+        <w:rPr>
+          <w:rtl w:val="0"/>
+        </w:rPr>
+        <w:t xml:space="preserve">}</w:t>
+      </w:r>
+    </w:p>
+    <w:p>
+      <w:pPr>
+        <w:rPr/>
+      </w:pPr>
+      <w:r>
+        <w:rPr>
+          <w:rtl w:val="0"/>
+        </w:rPr>
+      </w:r>
+    </w:p>
+    <w:p>
+      <w:pPr>
+        <w:rPr/>
+      </w:pPr>
+      <w:r>
+        <w:rPr>
+          <w:rtl w:val="0"/>
+        </w:rPr>
+        <w:t xml:space="preserve">Estacion* Estacion::getAnteriorEstacion() const {</w:t>
+      </w:r>
+    </w:p>
+    <w:p>
+      <w:pPr>
+        <w:rPr/>
+      </w:pPr>
+      <w:r>
+        <w:rPr>
+          <w:rtl w:val="0"/>
+        </w:rPr>
+        <w:t xml:space="preserve">    return anteriorEstacion;</w:t>
+      </w:r>
+    </w:p>
+    <w:p>
+      <w:pPr>
+        <w:rPr/>
+      </w:pPr>
+      <w:r>
+        <w:rPr>
+          <w:rtl w:val="0"/>
+        </w:rPr>
+        <w:t xml:space="preserve">}</w:t>
+      </w:r>
+    </w:p>
+    <w:p>
+      <w:pPr>
+        <w:rPr/>
+      </w:pPr>
+      <w:r>
+        <w:rPr>
+          <w:rtl w:val="0"/>
+        </w:rPr>
       </w:r>
     </w:p>
     <w:p>

</xml_diff>

<commit_message>
Se agregaron comentarios al codigo para que sea mas entendible y tambien se agrego el informe.
</commit_message>
<xml_diff>
--- a/Estacion.cpp.docx
+++ b/Estacion.cpp.docx
@@ -21,17 +21,6 @@
         <w:rPr>
           <w:rtl w:val="0"/>
         </w:rPr>
-        <w:t xml:space="preserve">#include &lt;limits&gt;</w:t>
-      </w:r>
-    </w:p>
-    <w:p>
-      <w:pPr>
-        <w:rPr/>
-      </w:pPr>
-      <w:r>
-        <w:rPr>
-          <w:rtl w:val="0"/>
-        </w:rPr>
       </w:r>
     </w:p>
     <w:p>
@@ -53,62 +42,62 @@
         <w:rPr>
           <w:rtl w:val="0"/>
         </w:rPr>
-        <w:t xml:space="preserve">    this-&gt;nombre = nombre;</w:t>
-      </w:r>
-    </w:p>
-    <w:p>
-      <w:pPr>
-        <w:rPr/>
-      </w:pPr>
-      <w:r>
-        <w:rPr>
-          <w:rtl w:val="0"/>
-        </w:rPr>
-        <w:t xml:space="preserve">    this-&gt;tiempoSiguiente = tiempoSiguiente;</w:t>
-      </w:r>
-    </w:p>
-    <w:p>
-      <w:pPr>
-        <w:rPr/>
-      </w:pPr>
-      <w:r>
-        <w:rPr>
-          <w:rtl w:val="0"/>
-        </w:rPr>
-        <w:t xml:space="preserve">    this-&gt;tiempoAnterior = tiempoAnterior;</w:t>
-      </w:r>
-    </w:p>
-    <w:p>
-      <w:pPr>
-        <w:rPr/>
-      </w:pPr>
-      <w:r>
-        <w:rPr>
-          <w:rtl w:val="0"/>
-        </w:rPr>
-        <w:t xml:space="preserve">    this-&gt;esTransferencia = esTransferencia;</w:t>
-      </w:r>
-    </w:p>
-    <w:p>
-      <w:pPr>
-        <w:rPr/>
-      </w:pPr>
-      <w:r>
-        <w:rPr>
-          <w:rtl w:val="0"/>
-        </w:rPr>
-        <w:t xml:space="preserve">    this-&gt;siguienteEstacion = nullptr;</w:t>
-      </w:r>
-    </w:p>
-    <w:p>
-      <w:pPr>
-        <w:rPr/>
-      </w:pPr>
-      <w:r>
-        <w:rPr>
-          <w:rtl w:val="0"/>
-        </w:rPr>
-        <w:t xml:space="preserve">    this-&gt;anteriorEstacion = nullptr;</w:t>
+        <w:t xml:space="preserve">    this-&gt;nombre = nombre; // Inicialización del nombre de la estación</w:t>
+      </w:r>
+    </w:p>
+    <w:p>
+      <w:pPr>
+        <w:rPr/>
+      </w:pPr>
+      <w:r>
+        <w:rPr>
+          <w:rtl w:val="0"/>
+        </w:rPr>
+        <w:t xml:space="preserve">    this-&gt;tiempoSiguiente = tiempoSiguiente; // Inicialización del tiempo para llegar a la siguiente estación</w:t>
+      </w:r>
+    </w:p>
+    <w:p>
+      <w:pPr>
+        <w:rPr/>
+      </w:pPr>
+      <w:r>
+        <w:rPr>
+          <w:rtl w:val="0"/>
+        </w:rPr>
+        <w:t xml:space="preserve">    this-&gt;tiempoAnterior = tiempoAnterior; // Inicialización del tiempo desde la estación anterior</w:t>
+      </w:r>
+    </w:p>
+    <w:p>
+      <w:pPr>
+        <w:rPr/>
+      </w:pPr>
+      <w:r>
+        <w:rPr>
+          <w:rtl w:val="0"/>
+        </w:rPr>
+        <w:t xml:space="preserve">    this-&gt;esTransferencia = esTransferencia; // Inicialización del indicador de transferencia</w:t>
+      </w:r>
+    </w:p>
+    <w:p>
+      <w:pPr>
+        <w:rPr/>
+      </w:pPr>
+      <w:r>
+        <w:rPr>
+          <w:rtl w:val="0"/>
+        </w:rPr>
+        <w:t xml:space="preserve">    this-&gt;siguienteEstacion = nullptr; // Inicialización del puntero a la siguiente estación como nulo</w:t>
+      </w:r>
+    </w:p>
+    <w:p>
+      <w:pPr>
+        <w:rPr/>
+      </w:pPr>
+      <w:r>
+        <w:rPr>
+          <w:rtl w:val="0"/>
+        </w:rPr>
+        <w:t xml:space="preserve">    this-&gt;anteriorEstacion = nullptr; // Inicialización del puntero a la estación anterior como nulo</w:t>
       </w:r>
     </w:p>
     <w:p>
@@ -151,7 +140,7 @@
         <w:rPr>
           <w:rtl w:val="0"/>
         </w:rPr>
-        <w:t xml:space="preserve">    return nombre;</w:t>
+        <w:t xml:space="preserve">    return nombre; // Devuelve el nombre de la estación</w:t>
       </w:r>
     </w:p>
     <w:p>
@@ -194,7 +183,7 @@
         <w:rPr>
           <w:rtl w:val="0"/>
         </w:rPr>
-        <w:t xml:space="preserve">    return tiempoSiguiente;</w:t>
+        <w:t xml:space="preserve">    return tiempoSiguiente; // Devuelve el tiempo para llegar a la siguiente estación</w:t>
       </w:r>
     </w:p>
     <w:p>
@@ -237,7 +226,7 @@
         <w:rPr>
           <w:rtl w:val="0"/>
         </w:rPr>
-        <w:t xml:space="preserve">    return siguienteEstacion;</w:t>
+        <w:t xml:space="preserve">    return siguienteEstacion; // Devuelve el puntero a la siguiente estación</w:t>
       </w:r>
     </w:p>
     <w:p>
@@ -280,7 +269,7 @@
         <w:rPr>
           <w:rtl w:val="0"/>
         </w:rPr>
-        <w:t xml:space="preserve">    return tiempoAnterior;</w:t>
+        <w:t xml:space="preserve">    return tiempoAnterior; // Devuelve el tiempo desde la estación anterior</w:t>
       </w:r>
     </w:p>
     <w:p>
@@ -323,7 +312,7 @@
         <w:rPr>
           <w:rtl w:val="0"/>
         </w:rPr>
-        <w:t xml:space="preserve">    return esTransferencia;</w:t>
+        <w:t xml:space="preserve">    return esTransferencia; // Devuelve el indicador de transferencia</w:t>
       </w:r>
     </w:p>
     <w:p>
@@ -366,7 +355,7 @@
         <w:rPr>
           <w:rtl w:val="0"/>
         </w:rPr>
-        <w:t xml:space="preserve">    this-&gt;siguienteEstacion = estacion;</w:t>
+        <w:t xml:space="preserve">    this-&gt;siguienteEstacion = estacion; // Establece el enlace a la siguiente estación</w:t>
       </w:r>
     </w:p>
     <w:p>
@@ -409,7 +398,7 @@
         <w:rPr>
           <w:rtl w:val="0"/>
         </w:rPr>
-        <w:t xml:space="preserve">    this-&gt;anteriorEstacion = estacion;</w:t>
+        <w:t xml:space="preserve">    this-&gt;anteriorEstacion = estacion; // Establece el enlace a la estación anterior</w:t>
       </w:r>
     </w:p>
     <w:p>
@@ -452,7 +441,7 @@
         <w:rPr>
           <w:rtl w:val="0"/>
         </w:rPr>
-        <w:t xml:space="preserve">    return siguienteEstacion;</w:t>
+        <w:t xml:space="preserve">    return siguienteEstacion; // Devuelve el puntero a la siguiente estación</w:t>
       </w:r>
     </w:p>
     <w:p>
@@ -495,7 +484,7 @@
         <w:rPr>
           <w:rtl w:val="0"/>
         </w:rPr>
-        <w:t xml:space="preserve">    return anteriorEstacion;</w:t>
+        <w:t xml:space="preserve">    return anteriorEstacion; // Devuelve el puntero a la estación anterior</w:t>
       </w:r>
     </w:p>
     <w:p>

</xml_diff>